<commit_message>
Update Internal Service Agreement - formatting adjustments
</commit_message>
<xml_diff>
--- a/InternalServiceAgreement.docx
+++ b/InternalServiceAgreement.docx
@@ -19,63 +19,49 @@
           <w:szCs w:val="22"/>
         </w:rPr>
       </w:pPr>
-      <w:r>
-        <w:fldChar w:fldCharType="begin"/>
-      </w:r>
-      <w:r>
-        <w:instrText>HYPERLINK "http://upload.wikimedia.org/wikipedia/commons/b/bc/Region_hovedstaden_logo.png" \h</w:instrText>
-      </w:r>
-      <w:r>
-        <w:fldChar w:fldCharType="separate"/>
-      </w:r>
-      <w:r>
-        <w:rPr>
-          <w:noProof/>
-          <w:color w:val="0000FF"/>
-        </w:rPr>
-        <w:drawing>
-          <wp:inline distT="0" distB="0" distL="114300" distR="114300" wp14:anchorId="223A9D33" wp14:editId="3DAD7BE7">
-            <wp:extent cx="2085340" cy="732155"/>
-            <wp:effectExtent l="0" t="0" r="0" b="0"/>
-            <wp:docPr id="1027" name="image1.png" descr="Fil:Region hovedstaden logo.png"/>
-            <wp:cNvGraphicFramePr/>
-            <a:graphic xmlns:a="http://schemas.openxmlformats.org/drawingml/2006/main">
-              <a:graphicData uri="http://schemas.openxmlformats.org/drawingml/2006/picture">
-                <pic:pic xmlns:pic="http://schemas.openxmlformats.org/drawingml/2006/picture">
-                  <pic:nvPicPr>
-                    <pic:cNvPr id="0" name="image1.png" descr="Fil:Region hovedstaden logo.png"/>
-                    <pic:cNvPicPr preferRelativeResize="0"/>
-                  </pic:nvPicPr>
-                  <pic:blipFill>
-                    <a:blip r:embed="rId9"/>
-                    <a:srcRect/>
-                    <a:stretch>
-                      <a:fillRect/>
-                    </a:stretch>
-                  </pic:blipFill>
-                  <pic:spPr>
-                    <a:xfrm>
-                      <a:off x="0" y="0"/>
-                      <a:ext cx="2085340" cy="732155"/>
-                    </a:xfrm>
-                    <a:prstGeom prst="rect">
-                      <a:avLst/>
-                    </a:prstGeom>
-                    <a:ln/>
-                  </pic:spPr>
-                </pic:pic>
-              </a:graphicData>
-            </a:graphic>
-          </wp:inline>
-        </w:drawing>
-      </w:r>
-      <w:r>
-        <w:rPr>
-          <w:noProof/>
-          <w:color w:val="0000FF"/>
-        </w:rPr>
-        <w:fldChar w:fldCharType="end"/>
-      </w:r>
+      <w:hyperlink r:id="rId9">
+        <w:r>
+          <w:rPr>
+            <w:noProof/>
+            <w:color w:val="0000FF"/>
+          </w:rPr>
+          <w:drawing>
+            <wp:inline distT="0" distB="0" distL="114300" distR="114300" wp14:anchorId="223A9D33" wp14:editId="3DAD7BE7">
+              <wp:extent cx="2085340" cy="732155"/>
+              <wp:effectExtent l="0" t="0" r="0" b="0"/>
+              <wp:docPr id="1027" name="image1.png" descr="Fil:Region hovedstaden logo.png"/>
+              <wp:cNvGraphicFramePr/>
+              <a:graphic xmlns:a="http://schemas.openxmlformats.org/drawingml/2006/main">
+                <a:graphicData uri="http://schemas.openxmlformats.org/drawingml/2006/picture">
+                  <pic:pic xmlns:pic="http://schemas.openxmlformats.org/drawingml/2006/picture">
+                    <pic:nvPicPr>
+                      <pic:cNvPr id="0" name="image1.png" descr="Fil:Region hovedstaden logo.png"/>
+                      <pic:cNvPicPr preferRelativeResize="0"/>
+                    </pic:nvPicPr>
+                    <pic:blipFill>
+                      <a:blip r:embed="rId10"/>
+                      <a:srcRect/>
+                      <a:stretch>
+                        <a:fillRect/>
+                      </a:stretch>
+                    </pic:blipFill>
+                    <pic:spPr>
+                      <a:xfrm>
+                        <a:off x="0" y="0"/>
+                        <a:ext cx="2085340" cy="732155"/>
+                      </a:xfrm>
+                      <a:prstGeom prst="rect">
+                        <a:avLst/>
+                      </a:prstGeom>
+                      <a:ln/>
+                    </pic:spPr>
+                  </pic:pic>
+                </a:graphicData>
+              </a:graphic>
+            </wp:inline>
+          </w:drawing>
+        </w:r>
+      </w:hyperlink>
     </w:p>
     <w:p>
       <w:pPr>
@@ -449,7 +435,7 @@
         </w:rPr>
         <w:t xml:space="preserve"> </w:t>
       </w:r>
-      <w:hyperlink r:id="rId10" w:history="1">
+      <w:hyperlink r:id="rId11" w:history="1">
         <w:r>
           <w:rPr>
             <w:rStyle w:val="Hyperlink"/>
@@ -659,7 +645,7 @@
           <w:rFonts w:asciiTheme="majorHAnsi" w:eastAsia="Calibri" w:hAnsiTheme="majorHAnsi" w:cstheme="majorHAnsi"/>
           <w:sz w:val="22"/>
           <w:szCs w:val="22"/>
-          <w:lang w:val="en-US"/>
+          <w:highlight w:val="yellow"/>
         </w:rPr>
       </w:pPr>
       <w:r>
@@ -679,26 +665,7 @@
           <w:szCs w:val="22"/>
           <w:lang w:val="en-US"/>
         </w:rPr>
-        <w:t xml:space="preserve">: Dr Peter Hovind, </w:t>
-      </w:r>
-      <w:hyperlink r:id="rId11" w:history="1">
-        <w:r>
-          <w:rPr>
-            <w:rStyle w:val="Hyperlink"/>
-            <w:rFonts w:asciiTheme="majorHAnsi" w:hAnsiTheme="majorHAnsi" w:cstheme="majorHAnsi"/>
-            <w:sz w:val="22"/>
-            <w:szCs w:val="22"/>
-          </w:rPr>
-          <w:t>peter.hovind@regionh.dk</w:t>
-        </w:r>
-      </w:hyperlink>
-      <w:r>
-        <w:rPr>
-          <w:rFonts w:asciiTheme="majorHAnsi" w:hAnsiTheme="majorHAnsi" w:cstheme="majorHAnsi"/>
-          <w:sz w:val="22"/>
-          <w:szCs w:val="22"/>
-        </w:rPr>
-        <w:t xml:space="preserve"> </w:t>
+        <w:t xml:space="preserve">: </w:t>
       </w:r>
     </w:p>
     <w:p>
@@ -720,9 +687,33 @@
           <w:rFonts w:asciiTheme="majorHAnsi" w:eastAsia="Calibri" w:hAnsiTheme="majorHAnsi" w:cstheme="majorHAnsi"/>
           <w:sz w:val="22"/>
           <w:szCs w:val="22"/>
-          <w:highlight w:val="yellow"/>
-        </w:rPr>
-      </w:pPr>
+        </w:rPr>
+      </w:pPr>
+      <w:r>
+        <w:rPr>
+          <w:rFonts w:asciiTheme="majorHAnsi" w:eastAsia="Calibri" w:hAnsiTheme="majorHAnsi" w:cstheme="majorHAnsi"/>
+          <w:sz w:val="22"/>
+          <w:szCs w:val="22"/>
+          <w:u w:val="single"/>
+        </w:rPr>
+        <w:t>Contact person</w:t>
+      </w:r>
+      <w:r>
+        <w:rPr>
+          <w:rFonts w:asciiTheme="majorHAnsi" w:eastAsia="Calibri" w:hAnsiTheme="majorHAnsi" w:cstheme="majorHAnsi"/>
+          <w:sz w:val="22"/>
+          <w:szCs w:val="22"/>
+        </w:rPr>
+        <w:t>:</w:t>
+      </w:r>
+      <w:r>
+        <w:rPr>
+          <w:rFonts w:asciiTheme="majorHAnsi" w:eastAsia="Calibri" w:hAnsiTheme="majorHAnsi" w:cstheme="majorHAnsi"/>
+          <w:sz w:val="22"/>
+          <w:szCs w:val="22"/>
+        </w:rPr>
+        <w:t xml:space="preserve"> </w:t>
+      </w:r>
     </w:p>
     <w:p>
       <w:pPr>
@@ -750,44 +741,42 @@
           <w:rFonts w:asciiTheme="majorHAnsi" w:eastAsia="Calibri" w:hAnsiTheme="majorHAnsi" w:cstheme="majorHAnsi"/>
           <w:sz w:val="22"/>
           <w:szCs w:val="22"/>
-          <w:u w:val="single"/>
-        </w:rPr>
-        <w:t>Contact person</w:t>
-      </w:r>
-      <w:r>
-        <w:rPr>
-          <w:rFonts w:asciiTheme="majorHAnsi" w:eastAsia="Calibri" w:hAnsiTheme="majorHAnsi" w:cstheme="majorHAnsi"/>
-          <w:sz w:val="22"/>
-          <w:szCs w:val="22"/>
-        </w:rPr>
-        <w:t>:</w:t>
-      </w:r>
-      <w:r>
-        <w:rPr>
-          <w:rFonts w:asciiTheme="majorHAnsi" w:eastAsia="Calibri" w:hAnsiTheme="majorHAnsi" w:cstheme="majorHAnsi"/>
-          <w:sz w:val="22"/>
-          <w:szCs w:val="22"/>
-        </w:rPr>
-        <w:t xml:space="preserve"> Christian Hinge, </w:t>
-      </w:r>
-      <w:hyperlink r:id="rId12" w:history="1">
-        <w:r>
-          <w:rPr>
-            <w:rStyle w:val="Hyperlink"/>
-            <w:rFonts w:asciiTheme="majorHAnsi" w:eastAsia="Calibri" w:hAnsiTheme="majorHAnsi" w:cstheme="majorHAnsi"/>
-            <w:sz w:val="22"/>
-            <w:szCs w:val="22"/>
-          </w:rPr>
-          <w:t>christian.hinge@regionh.dk</w:t>
-        </w:r>
-      </w:hyperlink>
-      <w:r>
-        <w:rPr>
-          <w:rFonts w:asciiTheme="majorHAnsi" w:eastAsia="Calibri" w:hAnsiTheme="majorHAnsi" w:cstheme="majorHAnsi"/>
-          <w:sz w:val="22"/>
-          <w:szCs w:val="22"/>
-        </w:rPr>
-        <w:t xml:space="preserve"> </w:t>
+        </w:rPr>
+        <w:t xml:space="preserve">(Hereinafter referred to as </w:t>
+      </w:r>
+      <w:r>
+        <w:rPr>
+          <w:rFonts w:asciiTheme="majorHAnsi" w:eastAsia="Calibri" w:hAnsiTheme="majorHAnsi" w:cstheme="majorHAnsi"/>
+          <w:sz w:val="22"/>
+          <w:szCs w:val="22"/>
+        </w:rPr>
+        <w:t>“</w:t>
+      </w:r>
+      <w:r>
+        <w:rPr>
+          <w:rFonts w:asciiTheme="majorHAnsi" w:eastAsia="Calibri" w:hAnsiTheme="majorHAnsi" w:cstheme="majorHAnsi"/>
+          <w:b/>
+          <w:sz w:val="22"/>
+          <w:szCs w:val="22"/>
+        </w:rPr>
+        <w:t>Institution</w:t>
+      </w:r>
+      <w:r>
+        <w:rPr>
+          <w:rFonts w:asciiTheme="majorHAnsi" w:eastAsia="Calibri" w:hAnsiTheme="majorHAnsi" w:cstheme="majorHAnsi"/>
+          <w:bCs/>
+          <w:sz w:val="22"/>
+          <w:szCs w:val="22"/>
+        </w:rPr>
+        <w:t>”</w:t>
+      </w:r>
+      <w:r>
+        <w:rPr>
+          <w:rFonts w:asciiTheme="majorHAnsi" w:eastAsia="Calibri" w:hAnsiTheme="majorHAnsi" w:cstheme="majorHAnsi"/>
+          <w:sz w:val="22"/>
+          <w:szCs w:val="22"/>
+        </w:rPr>
+        <w:t>).</w:t>
       </w:r>
     </w:p>
     <w:p>
@@ -811,70 +800,6 @@
           <w:szCs w:val="22"/>
         </w:rPr>
       </w:pPr>
-      <w:r>
-        <w:rPr>
-          <w:rFonts w:asciiTheme="majorHAnsi" w:eastAsia="Calibri" w:hAnsiTheme="majorHAnsi" w:cstheme="majorHAnsi"/>
-          <w:sz w:val="22"/>
-          <w:szCs w:val="22"/>
-        </w:rPr>
-        <w:t xml:space="preserve">(Hereinafter referred to as </w:t>
-      </w:r>
-      <w:r>
-        <w:rPr>
-          <w:rFonts w:asciiTheme="majorHAnsi" w:eastAsia="Calibri" w:hAnsiTheme="majorHAnsi" w:cstheme="majorHAnsi"/>
-          <w:sz w:val="22"/>
-          <w:szCs w:val="22"/>
-        </w:rPr>
-        <w:t>“</w:t>
-      </w:r>
-      <w:r>
-        <w:rPr>
-          <w:rFonts w:asciiTheme="majorHAnsi" w:eastAsia="Calibri" w:hAnsiTheme="majorHAnsi" w:cstheme="majorHAnsi"/>
-          <w:b/>
-          <w:sz w:val="22"/>
-          <w:szCs w:val="22"/>
-        </w:rPr>
-        <w:t>Institution</w:t>
-      </w:r>
-      <w:r>
-        <w:rPr>
-          <w:rFonts w:asciiTheme="majorHAnsi" w:eastAsia="Calibri" w:hAnsiTheme="majorHAnsi" w:cstheme="majorHAnsi"/>
-          <w:bCs/>
-          <w:sz w:val="22"/>
-          <w:szCs w:val="22"/>
-        </w:rPr>
-        <w:t>”</w:t>
-      </w:r>
-      <w:r>
-        <w:rPr>
-          <w:rFonts w:asciiTheme="majorHAnsi" w:eastAsia="Calibri" w:hAnsiTheme="majorHAnsi" w:cstheme="majorHAnsi"/>
-          <w:sz w:val="22"/>
-          <w:szCs w:val="22"/>
-        </w:rPr>
-        <w:t>).</w:t>
-      </w:r>
-    </w:p>
-    <w:p>
-      <w:pPr>
-        <w:tabs>
-          <w:tab w:val="left" w:pos="1008"/>
-          <w:tab w:val="left" w:pos="1440"/>
-          <w:tab w:val="left" w:pos="2160"/>
-          <w:tab w:val="left" w:pos="2880"/>
-          <w:tab w:val="left" w:pos="3600"/>
-          <w:tab w:val="left" w:pos="4320"/>
-          <w:tab w:val="left" w:pos="5040"/>
-          <w:tab w:val="left" w:pos="6480"/>
-        </w:tabs>
-        <w:spacing w:line="240" w:lineRule="auto"/>
-        <w:ind w:leftChars="0" w:left="0" w:firstLineChars="0" w:firstLine="284"/>
-        <w:contextualSpacing/>
-        <w:rPr>
-          <w:rFonts w:asciiTheme="majorHAnsi" w:eastAsia="Calibri" w:hAnsiTheme="majorHAnsi" w:cstheme="majorHAnsi"/>
-          <w:sz w:val="22"/>
-          <w:szCs w:val="22"/>
-        </w:rPr>
-      </w:pPr>
     </w:p>
     <w:p>
       <w:pPr>
@@ -1547,6 +1472,7 @@
           <w:szCs w:val="22"/>
           <w:u w:val="single"/>
         </w:rPr>
+        <w:lastRenderedPageBreak/>
         <w:t xml:space="preserve">Engagement of </w:t>
       </w:r>
       <w:r>
@@ -2543,7 +2469,6 @@
           <w:sz w:val="22"/>
           <w:szCs w:val="22"/>
         </w:rPr>
-        <w:lastRenderedPageBreak/>
         <w:t xml:space="preserve">6. </w:t>
       </w:r>
       <w:r>
@@ -2642,6 +2567,7 @@
           <w:sz w:val="22"/>
           <w:szCs w:val="22"/>
         </w:rPr>
+        <w:lastRenderedPageBreak/>
         <w:t>6.2</w:t>
       </w:r>
       <w:r>
@@ -2864,27 +2790,7 @@
           <w:sz w:val="22"/>
           <w:szCs w:val="22"/>
         </w:rPr>
-        <w:t xml:space="preserve">Due to the internal nature of the agreement the parties acknowledge to be governed by Region </w:t>
-      </w:r>
-      <w:proofErr w:type="spellStart"/>
-      <w:r>
-        <w:rPr>
-          <w:rFonts w:asciiTheme="majorHAnsi" w:eastAsia="Calibri" w:hAnsiTheme="majorHAnsi" w:cstheme="majorHAnsi"/>
-          <w:color w:val="EE0000"/>
-          <w:sz w:val="22"/>
-          <w:szCs w:val="22"/>
-        </w:rPr>
-        <w:t>Hovedstaden</w:t>
-      </w:r>
-      <w:proofErr w:type="spellEnd"/>
-      <w:r>
-        <w:rPr>
-          <w:rFonts w:asciiTheme="majorHAnsi" w:eastAsia="Calibri" w:hAnsiTheme="majorHAnsi" w:cstheme="majorHAnsi"/>
-          <w:color w:val="EE0000"/>
-          <w:sz w:val="22"/>
-          <w:szCs w:val="22"/>
-        </w:rPr>
-        <w:t xml:space="preserve"> as data controller. </w:t>
+        <w:t xml:space="preserve">Due to the internal nature of the agreement the parties acknowledge to be governed by Region Hovedstaden as data controller. </w:t>
       </w:r>
     </w:p>
     <w:p>
@@ -3733,6 +3639,7 @@
           <w:sz w:val="22"/>
           <w:szCs w:val="22"/>
         </w:rPr>
+        <w:lastRenderedPageBreak/>
         <w:t xml:space="preserve">Title: </w:t>
       </w:r>
       <w:r>
@@ -3741,36 +3648,8 @@
           <w:sz w:val="22"/>
           <w:szCs w:val="22"/>
         </w:rPr>
-        <w:t xml:space="preserve">Head of </w:t>
-      </w:r>
-      <w:proofErr w:type="spellStart"/>
-      <w:r>
-        <w:rPr>
-          <w:rFonts w:asciiTheme="majorHAnsi" w:eastAsia="Calibri" w:hAnsiTheme="majorHAnsi" w:cstheme="majorHAnsi"/>
-          <w:sz w:val="22"/>
-          <w:szCs w:val="22"/>
-        </w:rPr>
-        <w:t>OpenNeuroPET</w:t>
-      </w:r>
-      <w:proofErr w:type="spellEnd"/>
-      <w:r>
-        <w:rPr>
-          <w:rFonts w:asciiTheme="majorHAnsi" w:eastAsia="Calibri" w:hAnsiTheme="majorHAnsi" w:cstheme="majorHAnsi"/>
-          <w:sz w:val="22"/>
-          <w:szCs w:val="22"/>
-        </w:rPr>
-        <w:t>, Technical Lead of Public-</w:t>
-      </w:r>
-      <w:proofErr w:type="spellStart"/>
-      <w:r>
-        <w:rPr>
-          <w:rFonts w:asciiTheme="majorHAnsi" w:eastAsia="Calibri" w:hAnsiTheme="majorHAnsi" w:cstheme="majorHAnsi"/>
-          <w:sz w:val="22"/>
-          <w:szCs w:val="22"/>
-        </w:rPr>
-        <w:t>nEUro</w:t>
-      </w:r>
-      <w:proofErr w:type="spellEnd"/>
+        <w:t>Head of OpenNeuroPET, Technical Lead of Public-nEUro</w:t>
+      </w:r>
     </w:p>
     <w:p>
       <w:pPr>
@@ -3810,7 +3689,7 @@
           <w:szCs w:val="22"/>
         </w:rPr>
         <w:drawing>
-          <wp:inline distT="0" distB="0" distL="0" distR="0" wp14:anchorId="09CC0387" wp14:editId="2A486A7A">
+          <wp:inline distT="0" distB="0" distL="0" distR="0" wp14:anchorId="09CC0387" wp14:editId="4520CBBE">
             <wp:extent cx="1145349" cy="335915"/>
             <wp:effectExtent l="0" t="0" r="0" b="6985"/>
             <wp:docPr id="179072618" name="Picture 1" descr="A signature on a white background&#10;&#10;AI-generated content may be incorrect."/>
@@ -3825,7 +3704,7 @@
                     <pic:cNvPicPr/>
                   </pic:nvPicPr>
                   <pic:blipFill>
-                    <a:blip r:embed="rId13" cstate="print">
+                    <a:blip r:embed="rId12" cstate="print">
                       <a:extLst>
                         <a:ext uri="{28A0092B-C50C-407E-A947-70E740481C1C}">
                           <a14:useLocalDpi xmlns:a14="http://schemas.microsoft.com/office/drawing/2010/main" val="0"/>
@@ -3872,15 +3751,7 @@
           <w:sz w:val="22"/>
           <w:szCs w:val="22"/>
         </w:rPr>
-        <w:t>Date Signed</w:t>
-      </w:r>
-      <w:r>
-        <w:rPr>
-          <w:rFonts w:asciiTheme="majorHAnsi" w:eastAsia="Calibri" w:hAnsiTheme="majorHAnsi" w:cstheme="majorHAnsi"/>
-          <w:sz w:val="22"/>
-          <w:szCs w:val="22"/>
-        </w:rPr>
-        <w:t>23 September 2025</w:t>
+        <w:t xml:space="preserve">Date </w:t>
       </w:r>
     </w:p>
     <w:p>
@@ -4542,7 +4413,7 @@
                     <pic:cNvPicPr preferRelativeResize="0"/>
                   </pic:nvPicPr>
                   <pic:blipFill>
-                    <a:blip r:embed="rId14"/>
+                    <a:blip r:embed="rId13"/>
                     <a:srcRect/>
                     <a:stretch>
                       <a:fillRect/>
@@ -4792,7 +4663,7 @@
         </w:rPr>
         <w:t xml:space="preserve"> </w:t>
       </w:r>
-      <w:hyperlink r:id="rId15" w:history="1">
+      <w:hyperlink r:id="rId14" w:history="1">
         <w:r>
           <w:rPr>
             <w:rStyle w:val="Hyperlink"/>
@@ -4833,7 +4704,7 @@
         </w:rPr>
         <w:t xml:space="preserve"> (US-based repository, </w:t>
       </w:r>
-      <w:hyperlink r:id="rId16" w:history="1">
+      <w:hyperlink r:id="rId15" w:history="1">
         <w:r>
           <w:rPr>
             <w:rStyle w:val="Hyperlink"/>
@@ -4874,7 +4745,7 @@
         </w:rPr>
         <w:t xml:space="preserve"> (Canada-based repository and computational platform, </w:t>
       </w:r>
-      <w:hyperlink r:id="rId17" w:history="1">
+      <w:hyperlink r:id="rId16" w:history="1">
         <w:r>
           <w:rPr>
             <w:rStyle w:val="Hyperlink"/>
@@ -6046,7 +5917,6 @@
           <w:szCs w:val="22"/>
         </w:rPr>
       </w:pPr>
-      <w:proofErr w:type="spellStart"/>
       <w:r>
         <w:rPr>
           <w:rFonts w:ascii="Calibri" w:eastAsia="Calibri" w:hAnsi="Calibri" w:cs="Calibri"/>
@@ -6057,7 +5927,6 @@
         </w:rPr>
         <w:t>Dataset_name</w:t>
       </w:r>
-      <w:proofErr w:type="spellEnd"/>
     </w:p>
     <w:p>
       <w:pPr>
@@ -6640,29 +6509,7 @@
           <w:szCs w:val="22"/>
           <w:highlight w:val="white"/>
         </w:rPr>
-        <w:t xml:space="preserve">Institution requires to approve each user DUA and SCC signature before </w:t>
-      </w:r>
-      <w:proofErr w:type="spellStart"/>
-      <w:r>
-        <w:rPr>
-          <w:rFonts w:ascii="Calibri" w:eastAsia="Calibri" w:hAnsi="Calibri" w:cs="Calibri"/>
-          <w:color w:val="222222"/>
-          <w:sz w:val="22"/>
-          <w:szCs w:val="22"/>
-          <w:highlight w:val="white"/>
-        </w:rPr>
-        <w:t>PublicnEuro</w:t>
-      </w:r>
-      <w:proofErr w:type="spellEnd"/>
-      <w:r>
-        <w:rPr>
-          <w:rFonts w:ascii="Calibri" w:eastAsia="Calibri" w:hAnsi="Calibri" w:cs="Calibri"/>
-          <w:color w:val="222222"/>
-          <w:sz w:val="22"/>
-          <w:szCs w:val="22"/>
-          <w:highlight w:val="white"/>
-        </w:rPr>
-        <w:t xml:space="preserve"> gives access to the data (controller to processor SCC). </w:t>
+        <w:t xml:space="preserve">Institution requires to approve each user DUA and SCC signature before PublicnEuro gives access to the data (controller to processor SCC). </w:t>
       </w:r>
     </w:p>
     <w:p>
@@ -6866,27 +6713,7 @@
           <w:sz w:val="22"/>
           <w:szCs w:val="22"/>
         </w:rPr>
-        <w:t xml:space="preserve">of </w:t>
-      </w:r>
-      <w:proofErr w:type="spellStart"/>
-      <w:r>
-        <w:rPr>
-          <w:rFonts w:ascii="Calibri" w:eastAsia="Calibri" w:hAnsi="Calibri" w:cs="Calibri"/>
-          <w:color w:val="222222"/>
-          <w:sz w:val="22"/>
-          <w:szCs w:val="22"/>
-        </w:rPr>
-        <w:t>PublicNeuro</w:t>
-      </w:r>
-      <w:proofErr w:type="spellEnd"/>
-      <w:r>
-        <w:rPr>
-          <w:rFonts w:ascii="Calibri" w:eastAsia="Calibri" w:hAnsi="Calibri" w:cs="Calibri"/>
-          <w:color w:val="222222"/>
-          <w:sz w:val="22"/>
-          <w:szCs w:val="22"/>
-        </w:rPr>
-        <w:t xml:space="preserve"> </w:t>
+        <w:t xml:space="preserve">of PublicNeuro </w:t>
       </w:r>
       <w:r>
         <w:rPr>
@@ -7929,7 +7756,7 @@
         </w:rPr>
         <w:t>Computerome (</w:t>
       </w:r>
-      <w:hyperlink r:id="rId18" w:history="1">
+      <w:hyperlink r:id="rId17" w:history="1">
         <w:r>
           <w:rPr>
             <w:rStyle w:val="Hyperlink"/>
@@ -8067,7 +7894,7 @@
         </w:rPr>
         <w:t xml:space="preserve"> (see </w:t>
       </w:r>
-      <w:hyperlink r:id="rId19" w:history="1">
+      <w:hyperlink r:id="rId18" w:history="1">
         <w:r>
           <w:rPr>
             <w:rStyle w:val="Hyperlink"/>
@@ -17849,12 +17676,12 @@
       </w:pPr>
     </w:p>
     <w:sectPr>
-      <w:headerReference w:type="even" r:id="rId20"/>
-      <w:headerReference w:type="default" r:id="rId21"/>
-      <w:footerReference w:type="even" r:id="rId22"/>
-      <w:footerReference w:type="default" r:id="rId23"/>
-      <w:headerReference w:type="first" r:id="rId24"/>
-      <w:footerReference w:type="first" r:id="rId25"/>
+      <w:headerReference w:type="even" r:id="rId19"/>
+      <w:headerReference w:type="default" r:id="rId20"/>
+      <w:footerReference w:type="even" r:id="rId21"/>
+      <w:footerReference w:type="default" r:id="rId22"/>
+      <w:headerReference w:type="first" r:id="rId23"/>
+      <w:footerReference w:type="first" r:id="rId24"/>
       <w:pgSz w:w="11906" w:h="16838"/>
       <w:pgMar w:top="993" w:right="1134" w:bottom="1701" w:left="1134" w:header="709" w:footer="709" w:gutter="0"/>
       <w:pgNumType w:start="1"/>
@@ -18140,51 +17967,7 @@
               <w:szCs w:val="16"/>
               <w:lang w:val="en-US"/>
             </w:rPr>
-            <w:t xml:space="preserve"> (</w:t>
-          </w:r>
-          <w:proofErr w:type="spellStart"/>
-          <w:r>
-            <w:rPr>
-              <w:rFonts w:asciiTheme="majorHAnsi" w:hAnsiTheme="majorHAnsi" w:cstheme="majorHAnsi"/>
-              <w:bCs/>
-              <w:sz w:val="16"/>
-              <w:szCs w:val="16"/>
-              <w:lang w:val="en-US"/>
-            </w:rPr>
-            <w:t>Forskningsjura</w:t>
-          </w:r>
-          <w:proofErr w:type="spellEnd"/>
-          <w:r>
-            <w:rPr>
-              <w:rFonts w:asciiTheme="majorHAnsi" w:hAnsiTheme="majorHAnsi" w:cstheme="majorHAnsi"/>
-              <w:bCs/>
-              <w:sz w:val="16"/>
-              <w:szCs w:val="16"/>
-              <w:lang w:val="en-US"/>
-            </w:rPr>
-            <w:t xml:space="preserve">) via Privacy registration for the </w:t>
-          </w:r>
-          <w:proofErr w:type="gramStart"/>
-          <w:r>
-            <w:rPr>
-              <w:rFonts w:asciiTheme="majorHAnsi" w:hAnsiTheme="majorHAnsi" w:cstheme="majorHAnsi"/>
-              <w:bCs/>
-              <w:sz w:val="16"/>
-              <w:szCs w:val="16"/>
-              <w:lang w:val="en-US"/>
-            </w:rPr>
-            <w:t>project ”HEDIT</w:t>
-          </w:r>
-          <w:proofErr w:type="gramEnd"/>
-          <w:r>
-            <w:rPr>
-              <w:rFonts w:asciiTheme="majorHAnsi" w:hAnsiTheme="majorHAnsi" w:cstheme="majorHAnsi"/>
-              <w:bCs/>
-              <w:sz w:val="16"/>
-              <w:szCs w:val="16"/>
-              <w:lang w:val="en-US"/>
-            </w:rPr>
-            <w:t>: Healthy Digital Twin”, p-2023-14696.</w:t>
+            <w:t xml:space="preserve"> (Forskningsjura) via Privacy registration for the project ”HEDIT: Healthy Digital Twin”, p-2023-14696.</w:t>
           </w:r>
         </w:p>
         <w:p>
@@ -22339,28 +22122,28 @@
 </file>
 
 <file path=customXml/item1.xml><?xml version="1.0" encoding="utf-8"?>
-<b:Sources xmlns:b="http://schemas.openxmlformats.org/officeDocument/2006/bibliography" xmlns="http://schemas.openxmlformats.org/officeDocument/2006/bibliography" SelectedStyle="\APASixthEditionOfficeOnline.xsl" StyleName="APA" Version="6"/>
-</file>
-
-<file path=customXml/item2.xml><?xml version="1.0" encoding="utf-8"?>
 <go:gDocsCustomXmlDataStorage xmlns:go="http://customooxmlschemas.google.com/" xmlns:r="http://schemas.openxmlformats.org/officeDocument/2006/relationships" uri="GoogleDocsCustomDataVersion1">
   <go:docsCustomData xmlns:go="http://customooxmlschemas.google.com/" roundtripDataSignature="AMtx7mgAYKDvXc+IQ9rTIZGrvPUjPqR7Og==">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</go:docsCustomData>
 </go:gDocsCustomXmlDataStorage>
 </file>
 
-<file path=customXml/itemProps1.xml><?xml version="1.0" encoding="utf-8"?>
-<ds:datastoreItem xmlns:ds="http://schemas.openxmlformats.org/officeDocument/2006/customXml" ds:itemID="{4146BE3B-5024-4E63-85F6-19BBA2F17AB7}">
-  <ds:schemaRefs>
-    <ds:schemaRef ds:uri="http://schemas.openxmlformats.org/officeDocument/2006/bibliography"/>
-  </ds:schemaRefs>
-</ds:datastoreItem>
+<file path=customXml/item2.xml><?xml version="1.0" encoding="utf-8"?>
+<b:Sources xmlns:b="http://schemas.openxmlformats.org/officeDocument/2006/bibliography" xmlns="http://schemas.openxmlformats.org/officeDocument/2006/bibliography" SelectedStyle="\APASixthEditionOfficeOnline.xsl" StyleName="APA" Version="6"/>
 </file>
 
-<file path=customXml/itemProps2.xml><?xml version="1.0" encoding="utf-8"?>
+<file path=customXml/itemProps1.xml><?xml version="1.0" encoding="utf-8"?>
 <ds:datastoreItem xmlns:ds="http://schemas.openxmlformats.org/officeDocument/2006/customXml" ds:itemID="{11111111-1234-1234-1234-123412341234}">
   <ds:schemaRefs>
     <ds:schemaRef ds:uri="http://customooxmlschemas.google.com/"/>
     <ds:schemaRef ds:uri="http://schemas.openxmlformats.org/officeDocument/2006/relationships"/>
   </ds:schemaRefs>
 </ds:datastoreItem>
+</file>
+
+<file path=customXml/itemProps2.xml><?xml version="1.0" encoding="utf-8"?>
+<ds:datastoreItem xmlns:ds="http://schemas.openxmlformats.org/officeDocument/2006/customXml" ds:itemID="{4146BE3B-5024-4E63-85F6-19BBA2F17AB7}">
+  <ds:schemaRefs>
+    <ds:schemaRef ds:uri="http://schemas.openxmlformats.org/officeDocument/2006/bibliography"/>
+  </ds:schemaRefs>
+</ds:datastoreItem>
 </file>
</xml_diff>

<commit_message>
one of payment fee
</commit_message>
<xml_diff>
--- a/InternalServiceAgreement.docx
+++ b/InternalServiceAgreement.docx
@@ -3689,7 +3689,7 @@
           <w:szCs w:val="22"/>
         </w:rPr>
         <w:drawing>
-          <wp:inline distT="0" distB="0" distL="0" distR="0" wp14:anchorId="09CC0387" wp14:editId="4520CBBE">
+          <wp:inline distT="0" distB="0" distL="0" distR="0" wp14:anchorId="09CC0387" wp14:editId="0967A54F">
             <wp:extent cx="1145349" cy="335915"/>
             <wp:effectExtent l="0" t="0" r="0" b="6985"/>
             <wp:docPr id="179072618" name="Picture 1" descr="A signature on a white background&#10;&#10;AI-generated content may be incorrect."/>
@@ -8632,10 +8632,10 @@
         <w:t>A one-time payment from the upload date until the agreed end date. The total requested amount is the sum of the service fees, with an annual 2% inflation adjustment, plus an additional 1,000 DKK</w:t>
       </w:r>
       <w:r>
-        <w:t>/500GB increments</w:t>
-      </w:r>
-      <w:r>
-        <w:t xml:space="preserve"> to secure services in the event of sudden market price changes.</w:t>
+        <w:t xml:space="preserve"> </w:t>
+      </w:r>
+      <w:r>
+        <w:t>to secure services in the event of sudden market price changes.</w:t>
       </w:r>
     </w:p>
     <w:p>
@@ -22122,28 +22122,28 @@
 </file>
 
 <file path=customXml/item1.xml><?xml version="1.0" encoding="utf-8"?>
+<b:Sources xmlns:b="http://schemas.openxmlformats.org/officeDocument/2006/bibliography" xmlns="http://schemas.openxmlformats.org/officeDocument/2006/bibliography" SelectedStyle="\APASixthEditionOfficeOnline.xsl" StyleName="APA" Version="6"/>
+</file>
+
+<file path=customXml/item2.xml><?xml version="1.0" encoding="utf-8"?>
 <go:gDocsCustomXmlDataStorage xmlns:go="http://customooxmlschemas.google.com/" xmlns:r="http://schemas.openxmlformats.org/officeDocument/2006/relationships" uri="GoogleDocsCustomDataVersion1">
   <go:docsCustomData xmlns:go="http://customooxmlschemas.google.com/" roundtripDataSignature="AMtx7mgAYKDvXc+IQ9rTIZGrvPUjPqR7Og==">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</go:docsCustomData>
 </go:gDocsCustomXmlDataStorage>
 </file>
 
-<file path=customXml/item2.xml><?xml version="1.0" encoding="utf-8"?>
-<b:Sources xmlns:b="http://schemas.openxmlformats.org/officeDocument/2006/bibliography" xmlns="http://schemas.openxmlformats.org/officeDocument/2006/bibliography" SelectedStyle="\APASixthEditionOfficeOnline.xsl" StyleName="APA" Version="6"/>
+<file path=customXml/itemProps1.xml><?xml version="1.0" encoding="utf-8"?>
+<ds:datastoreItem xmlns:ds="http://schemas.openxmlformats.org/officeDocument/2006/customXml" ds:itemID="{4146BE3B-5024-4E63-85F6-19BBA2F17AB7}">
+  <ds:schemaRefs>
+    <ds:schemaRef ds:uri="http://schemas.openxmlformats.org/officeDocument/2006/bibliography"/>
+  </ds:schemaRefs>
+</ds:datastoreItem>
 </file>
 
-<file path=customXml/itemProps1.xml><?xml version="1.0" encoding="utf-8"?>
+<file path=customXml/itemProps2.xml><?xml version="1.0" encoding="utf-8"?>
 <ds:datastoreItem xmlns:ds="http://schemas.openxmlformats.org/officeDocument/2006/customXml" ds:itemID="{11111111-1234-1234-1234-123412341234}">
   <ds:schemaRefs>
     <ds:schemaRef ds:uri="http://customooxmlschemas.google.com/"/>
     <ds:schemaRef ds:uri="http://schemas.openxmlformats.org/officeDocument/2006/relationships"/>
   </ds:schemaRefs>
 </ds:datastoreItem>
-</file>
-
-<file path=customXml/itemProps2.xml><?xml version="1.0" encoding="utf-8"?>
-<ds:datastoreItem xmlns:ds="http://schemas.openxmlformats.org/officeDocument/2006/customXml" ds:itemID="{4146BE3B-5024-4E63-85F6-19BBA2F17AB7}">
-  <ds:schemaRefs>
-    <ds:schemaRef ds:uri="http://schemas.openxmlformats.org/officeDocument/2006/bibliography"/>
-  </ds:schemaRefs>
-</ds:datastoreItem>
 </file>
</xml_diff>